<commit_message>
Testing out kinect added to Protocol
Also Experimented with calculating the right distance for a certain
screen height.
</commit_message>
<xml_diff>
--- a/MagicMirror/Protokoll/Protokoll.docx
+++ b/MagicMirror/Protokoll/Protokoll.docx
@@ -27,12 +27,7 @@
         <w:t>3</w:t>
       </w:r>
       <w:r>
-        <w:t xml:space="preserve"> Stunden: Testen von </w:t>
-      </w:r>
-      <w:bookmarkStart w:id="0" w:name="_GoBack"/>
-      <w:bookmarkEnd w:id="0"/>
-      <w:r>
-        <w:t>MagicMirror Github projekt in Unreal Engine 4. Testen ob durchsichtiger Charakter Objekte tragen kann.</w:t>
+        <w:t xml:space="preserve"> Stunden: Testen von MagicMirror Github projekt in Unreal Engine 4. Testen ob durchsichtiger Charakter Objekte tragen kann.</w:t>
       </w:r>
       <w:r>
         <w:t xml:space="preserve"> </w:t>
@@ -132,6 +127,118 @@
     <w:p>
       <w:r>
         <w:t>Nachher mit neuer API.</w:t>
+      </w:r>
+    </w:p>
+    <w:p>
+      <w:pPr>
+        <w:rPr>
+          <w:b/>
+          <w:sz w:val="28"/>
+          <w:szCs w:val="28"/>
+        </w:rPr>
+      </w:pPr>
+      <w:r>
+        <w:rPr>
+          <w:b/>
+          <w:sz w:val="28"/>
+          <w:szCs w:val="28"/>
+        </w:rPr>
+        <w:br w:type="page"/>
+      </w:r>
+    </w:p>
+    <w:p>
+      <w:pPr>
+        <w:rPr>
+          <w:b/>
+          <w:sz w:val="28"/>
+          <w:szCs w:val="28"/>
+        </w:rPr>
+      </w:pPr>
+      <w:r>
+        <w:rPr>
+          <w:b/>
+          <w:sz w:val="28"/>
+          <w:szCs w:val="28"/>
+        </w:rPr>
+        <w:lastRenderedPageBreak/>
+        <w:t>8</w:t>
+      </w:r>
+      <w:r>
+        <w:rPr>
+          <w:b/>
+          <w:sz w:val="28"/>
+          <w:szCs w:val="28"/>
+        </w:rPr>
+        <w:t>.4.2016:</w:t>
+      </w:r>
+    </w:p>
+    <w:p>
+      <w:r>
+        <w:t xml:space="preserve">- 2 Stunden: Erstes testen mit Kinect. Einfaches </w:t>
+      </w:r>
+      <w:r>
+        <w:t>P</w:t>
+      </w:r>
+      <w:bookmarkStart w:id="0" w:name="_GoBack"/>
+      <w:bookmarkEnd w:id="0"/>
+      <w:r>
+        <w:t>rogramm geschrieben für Erkennung der Grösse von Personen.</w:t>
+      </w:r>
+    </w:p>
+    <w:p>
+      <w:r>
+        <w:rPr>
+          <w:noProof/>
+          <w:lang w:eastAsia="de-CH"/>
+        </w:rPr>
+        <w:drawing>
+          <wp:inline distT="0" distB="0" distL="0" distR="0">
+            <wp:extent cx="5753100" cy="3409950"/>
+            <wp:effectExtent l="0" t="0" r="0" b="0"/>
+            <wp:docPr id="2" name="Picture 2" descr="C:\Users\PerformanceTest\AppData\Local\Microsoft\Windows\INetCache\Content.Word\Kinect_first_test.png"/>
+            <wp:cNvGraphicFramePr>
+              <a:graphicFrameLocks xmlns:a="http://schemas.openxmlformats.org/drawingml/2006/main" noChangeAspect="1"/>
+            </wp:cNvGraphicFramePr>
+            <a:graphic xmlns:a="http://schemas.openxmlformats.org/drawingml/2006/main">
+              <a:graphicData uri="http://schemas.openxmlformats.org/drawingml/2006/picture">
+                <pic:pic xmlns:pic="http://schemas.openxmlformats.org/drawingml/2006/picture">
+                  <pic:nvPicPr>
+                    <pic:cNvPr id="0" name="Picture 4" descr="C:\Users\PerformanceTest\AppData\Local\Microsoft\Windows\INetCache\Content.Word\Kinect_first_test.png"/>
+                    <pic:cNvPicPr>
+                      <a:picLocks noChangeAspect="1" noChangeArrowheads="1"/>
+                    </pic:cNvPicPr>
+                  </pic:nvPicPr>
+                  <pic:blipFill>
+                    <a:blip r:embed="rId6">
+                      <a:extLst>
+                        <a:ext uri="{28A0092B-C50C-407E-A947-70E740481C1C}">
+                          <a14:useLocalDpi xmlns:a14="http://schemas.microsoft.com/office/drawing/2010/main" val="0"/>
+                        </a:ext>
+                      </a:extLst>
+                    </a:blip>
+                    <a:srcRect/>
+                    <a:stretch>
+                      <a:fillRect/>
+                    </a:stretch>
+                  </pic:blipFill>
+                  <pic:spPr bwMode="auto">
+                    <a:xfrm>
+                      <a:off x="0" y="0"/>
+                      <a:ext cx="5753100" cy="3409950"/>
+                    </a:xfrm>
+                    <a:prstGeom prst="rect">
+                      <a:avLst/>
+                    </a:prstGeom>
+                    <a:noFill/>
+                    <a:ln>
+                      <a:noFill/>
+                    </a:ln>
+                  </pic:spPr>
+                </pic:pic>
+              </a:graphicData>
+            </a:graphic>
+          </wp:inline>
+        </w:drawing>
       </w:r>
     </w:p>
     <w:sectPr>

</xml_diff>